<commit_message>
Dockerfile added but not finished, requirements file added but not finished
</commit_message>
<xml_diff>
--- a/Lab turn-in.docx
+++ b/Lab turn-in.docx
@@ -13,6 +13,20 @@
       </w:r>
     </w:p>
     <w:p>
+      <w:r>
+        <w:t xml:space="preserve">GitHub:  </w:t>
+      </w:r>
+      <w:hyperlink r:id="rId4" w:history="1">
+        <w:r>
+          <w:rPr>
+            <w:rStyle w:val="Hyperlink"/>
+          </w:rPr>
+          <w:t>https://github.com/schaafcl/CYBR8470---Django-Dog-Lab</w:t>
+        </w:r>
+      </w:hyperlink>
+    </w:p>
+    <w:p/>
+    <w:p>
       <w:pPr>
         <w:rPr>
           <w:b/>
@@ -35,8 +49,8 @@
           <w:noProof/>
         </w:rPr>
         <w:drawing>
-          <wp:inline distT="0" distB="0" distL="0" distR="0" wp14:anchorId="7D0C7A16" wp14:editId="135898AB">
-            <wp:extent cx="4400550" cy="3387859"/>
+          <wp:inline distT="0" distB="0" distL="0" distR="0" wp14:anchorId="7D0C7A16" wp14:editId="24B3E051">
+            <wp:extent cx="4095750" cy="3153202"/>
             <wp:effectExtent l="0" t="0" r="0" b="0"/>
             <wp:docPr id="1729974063" name="Picture 1" descr="A screenshot of a computer&#10;&#10;Description automatically generated"/>
             <wp:cNvGraphicFramePr>
@@ -47,71 +61,6 @@
                 <pic:pic xmlns:pic="http://schemas.openxmlformats.org/drawingml/2006/picture">
                   <pic:nvPicPr>
                     <pic:cNvPr id="1729974063" name="Picture 1" descr="A screenshot of a computer&#10;&#10;Description automatically generated"/>
-                    <pic:cNvPicPr/>
-                  </pic:nvPicPr>
-                  <pic:blipFill>
-                    <a:blip r:embed="rId4" cstate="print">
-                      <a:extLst>
-                        <a:ext uri="{28A0092B-C50C-407E-A947-70E740481C1C}">
-                          <a14:useLocalDpi xmlns:a14="http://schemas.microsoft.com/office/drawing/2010/main" val="0"/>
-                        </a:ext>
-                      </a:extLst>
-                    </a:blip>
-                    <a:stretch>
-                      <a:fillRect/>
-                    </a:stretch>
-                  </pic:blipFill>
-                  <pic:spPr>
-                    <a:xfrm>
-                      <a:off x="0" y="0"/>
-                      <a:ext cx="4438747" cy="3417266"/>
-                    </a:xfrm>
-                    <a:prstGeom prst="rect">
-                      <a:avLst/>
-                    </a:prstGeom>
-                  </pic:spPr>
-                </pic:pic>
-              </a:graphicData>
-            </a:graphic>
-          </wp:inline>
-        </w:drawing>
-      </w:r>
-    </w:p>
-    <w:p>
-      <w:pPr>
-        <w:rPr>
-          <w:b/>
-          <w:bCs/>
-          <w:u w:val="single"/>
-        </w:rPr>
-      </w:pPr>
-      <w:r>
-        <w:rPr>
-          <w:b/>
-          <w:bCs/>
-          <w:u w:val="single"/>
-        </w:rPr>
-        <w:t>Post to dogs</w:t>
-      </w:r>
-    </w:p>
-    <w:p>
-      <w:r>
-        <w:rPr>
-          <w:noProof/>
-        </w:rPr>
-        <w:drawing>
-          <wp:inline distT="0" distB="0" distL="0" distR="0" wp14:anchorId="56EC913B" wp14:editId="513C5A14">
-            <wp:extent cx="4371975" cy="3401359"/>
-            <wp:effectExtent l="0" t="0" r="0" b="0"/>
-            <wp:docPr id="440488755" name="Picture 2" descr="A screenshot of a computer&#10;&#10;Description automatically generated"/>
-            <wp:cNvGraphicFramePr>
-              <a:graphicFrameLocks xmlns:a="http://schemas.openxmlformats.org/drawingml/2006/main" noChangeAspect="1"/>
-            </wp:cNvGraphicFramePr>
-            <a:graphic xmlns:a="http://schemas.openxmlformats.org/drawingml/2006/main">
-              <a:graphicData uri="http://schemas.openxmlformats.org/drawingml/2006/picture">
-                <pic:pic xmlns:pic="http://schemas.openxmlformats.org/drawingml/2006/picture">
-                  <pic:nvPicPr>
-                    <pic:cNvPr id="440488755" name="Picture 2" descr="A screenshot of a computer&#10;&#10;Description automatically generated"/>
                     <pic:cNvPicPr/>
                   </pic:nvPicPr>
                   <pic:blipFill>
@@ -129,7 +78,72 @@
                   <pic:spPr>
                     <a:xfrm>
                       <a:off x="0" y="0"/>
-                      <a:ext cx="4395105" cy="3419354"/>
+                      <a:ext cx="4136270" cy="3184397"/>
+                    </a:xfrm>
+                    <a:prstGeom prst="rect">
+                      <a:avLst/>
+                    </a:prstGeom>
+                  </pic:spPr>
+                </pic:pic>
+              </a:graphicData>
+            </a:graphic>
+          </wp:inline>
+        </w:drawing>
+      </w:r>
+    </w:p>
+    <w:p>
+      <w:pPr>
+        <w:rPr>
+          <w:b/>
+          <w:bCs/>
+          <w:u w:val="single"/>
+        </w:rPr>
+      </w:pPr>
+      <w:r>
+        <w:rPr>
+          <w:b/>
+          <w:bCs/>
+          <w:u w:val="single"/>
+        </w:rPr>
+        <w:t>Post to dogs</w:t>
+      </w:r>
+    </w:p>
+    <w:p>
+      <w:r>
+        <w:rPr>
+          <w:noProof/>
+        </w:rPr>
+        <w:drawing>
+          <wp:inline distT="0" distB="0" distL="0" distR="0" wp14:anchorId="56EC913B" wp14:editId="3B220F5B">
+            <wp:extent cx="4101427" cy="3190875"/>
+            <wp:effectExtent l="0" t="0" r="0" b="0"/>
+            <wp:docPr id="440488755" name="Picture 2" descr="A screenshot of a computer&#10;&#10;Description automatically generated"/>
+            <wp:cNvGraphicFramePr>
+              <a:graphicFrameLocks xmlns:a="http://schemas.openxmlformats.org/drawingml/2006/main" noChangeAspect="1"/>
+            </wp:cNvGraphicFramePr>
+            <a:graphic xmlns:a="http://schemas.openxmlformats.org/drawingml/2006/main">
+              <a:graphicData uri="http://schemas.openxmlformats.org/drawingml/2006/picture">
+                <pic:pic xmlns:pic="http://schemas.openxmlformats.org/drawingml/2006/picture">
+                  <pic:nvPicPr>
+                    <pic:cNvPr id="440488755" name="Picture 2" descr="A screenshot of a computer&#10;&#10;Description automatically generated"/>
+                    <pic:cNvPicPr/>
+                  </pic:nvPicPr>
+                  <pic:blipFill>
+                    <a:blip r:embed="rId6" cstate="print">
+                      <a:extLst>
+                        <a:ext uri="{28A0092B-C50C-407E-A947-70E740481C1C}">
+                          <a14:useLocalDpi xmlns:a14="http://schemas.microsoft.com/office/drawing/2010/main" val="0"/>
+                        </a:ext>
+                      </a:extLst>
+                    </a:blip>
+                    <a:stretch>
+                      <a:fillRect/>
+                    </a:stretch>
+                  </pic:blipFill>
+                  <pic:spPr>
+                    <a:xfrm>
+                      <a:off x="0" y="0"/>
+                      <a:ext cx="4127390" cy="3211074"/>
                     </a:xfrm>
                     <a:prstGeom prst="rect">
                       <a:avLst/>
@@ -191,7 +205,7 @@
                     <pic:cNvPicPr/>
                   </pic:nvPicPr>
                   <pic:blipFill>
-                    <a:blip r:embed="rId6">
+                    <a:blip r:embed="rId7">
                       <a:extLst>
                         <a:ext uri="{28A0092B-C50C-407E-A947-70E740481C1C}">
                           <a14:useLocalDpi xmlns:a14="http://schemas.microsoft.com/office/drawing/2010/main" val="0"/>
@@ -266,7 +280,7 @@
                     <pic:cNvPicPr/>
                   </pic:nvPicPr>
                   <pic:blipFill>
-                    <a:blip r:embed="rId7">
+                    <a:blip r:embed="rId8">
                       <a:extLst>
                         <a:ext uri="{28A0092B-C50C-407E-A947-70E740481C1C}">
                           <a14:useLocalDpi xmlns:a14="http://schemas.microsoft.com/office/drawing/2010/main" val="0"/>
@@ -342,7 +356,7 @@
                     <pic:cNvPicPr/>
                   </pic:nvPicPr>
                   <pic:blipFill>
-                    <a:blip r:embed="rId8">
+                    <a:blip r:embed="rId9">
                       <a:extLst>
                         <a:ext uri="{28A0092B-C50C-407E-A947-70E740481C1C}">
                           <a14:useLocalDpi xmlns:a14="http://schemas.microsoft.com/office/drawing/2010/main" val="0"/>
@@ -417,7 +431,7 @@
                     <pic:cNvPicPr/>
                   </pic:nvPicPr>
                   <pic:blipFill>
-                    <a:blip r:embed="rId9">
+                    <a:blip r:embed="rId10">
                       <a:extLst>
                         <a:ext uri="{28A0092B-C50C-407E-A947-70E740481C1C}">
                           <a14:useLocalDpi xmlns:a14="http://schemas.microsoft.com/office/drawing/2010/main" val="0"/>
@@ -493,7 +507,7 @@
                     <pic:cNvPicPr/>
                   </pic:nvPicPr>
                   <pic:blipFill>
-                    <a:blip r:embed="rId10">
+                    <a:blip r:embed="rId11">
                       <a:extLst>
                         <a:ext uri="{28A0092B-C50C-407E-A947-70E740481C1C}">
                           <a14:useLocalDpi xmlns:a14="http://schemas.microsoft.com/office/drawing/2010/main" val="0"/>
@@ -553,7 +567,7 @@
           <w:u w:val="single"/>
         </w:rPr>
         <w:drawing>
-          <wp:inline distT="0" distB="0" distL="0" distR="0" wp14:anchorId="736A1062" wp14:editId="40DF4A90">
+          <wp:inline distT="0" distB="0" distL="0" distR="0" wp14:anchorId="736A1062" wp14:editId="3F4AFEE9">
             <wp:extent cx="4752975" cy="3519539"/>
             <wp:effectExtent l="0" t="0" r="0" b="0"/>
             <wp:docPr id="589583809" name="Picture 8" descr="A screenshot of a computer&#10;&#10;Description automatically generated"/>
@@ -568,7 +582,7 @@
                     <pic:cNvPicPr/>
                   </pic:nvPicPr>
                   <pic:blipFill>
-                    <a:blip r:embed="rId11" cstate="print">
+                    <a:blip r:embed="rId12" cstate="print">
                       <a:extLst>
                         <a:ext uri="{28A0092B-C50C-407E-A947-70E740481C1C}">
                           <a14:useLocalDpi xmlns:a14="http://schemas.microsoft.com/office/drawing/2010/main" val="0"/>
@@ -629,7 +643,7 @@
           <w:u w:val="single"/>
         </w:rPr>
         <w:drawing>
-          <wp:inline distT="0" distB="0" distL="0" distR="0" wp14:anchorId="2128E816" wp14:editId="175F5F7F">
+          <wp:inline distT="0" distB="0" distL="0" distR="0" wp14:anchorId="2128E816" wp14:editId="26CDC6A9">
             <wp:extent cx="4680956" cy="3305175"/>
             <wp:effectExtent l="0" t="0" r="0" b="0"/>
             <wp:docPr id="935808404" name="Picture 9"/>
@@ -644,7 +658,7 @@
                     <pic:cNvPicPr/>
                   </pic:nvPicPr>
                   <pic:blipFill>
-                    <a:blip r:embed="rId12" cstate="print">
+                    <a:blip r:embed="rId13" cstate="print">
                       <a:extLst>
                         <a:ext uri="{28A0092B-C50C-407E-A947-70E740481C1C}">
                           <a14:useLocalDpi xmlns:a14="http://schemas.microsoft.com/office/drawing/2010/main" val="0"/>
@@ -704,7 +718,7 @@
           <w:u w:val="single"/>
         </w:rPr>
         <w:drawing>
-          <wp:inline distT="0" distB="0" distL="0" distR="0" wp14:anchorId="55815496" wp14:editId="20F94F2E">
+          <wp:inline distT="0" distB="0" distL="0" distR="0" wp14:anchorId="55815496" wp14:editId="1393C3DE">
             <wp:extent cx="5011390" cy="3133725"/>
             <wp:effectExtent l="0" t="0" r="0" b="0"/>
             <wp:docPr id="1654323218" name="Picture 10" descr="A screenshot of a computer&#10;&#10;Description automatically generated"/>
@@ -719,7 +733,7 @@
                     <pic:cNvPicPr/>
                   </pic:nvPicPr>
                   <pic:blipFill>
-                    <a:blip r:embed="rId13" cstate="print">
+                    <a:blip r:embed="rId14" cstate="print">
                       <a:extLst>
                         <a:ext uri="{28A0092B-C50C-407E-A947-70E740481C1C}">
                           <a14:useLocalDpi xmlns:a14="http://schemas.microsoft.com/office/drawing/2010/main" val="0"/>
@@ -1673,6 +1687,29 @@
       <w:spacing w:val="5"/>
     </w:rPr>
   </w:style>
+  <w:style w:type="character" w:styleId="Hyperlink">
+    <w:name w:val="Hyperlink"/>
+    <w:basedOn w:val="DefaultParagraphFont"/>
+    <w:uiPriority w:val="99"/>
+    <w:unhideWhenUsed/>
+    <w:rsid w:val="001327E7"/>
+    <w:rPr>
+      <w:color w:val="467886" w:themeColor="hyperlink"/>
+      <w:u w:val="single"/>
+    </w:rPr>
+  </w:style>
+  <w:style w:type="character" w:styleId="UnresolvedMention">
+    <w:name w:val="Unresolved Mention"/>
+    <w:basedOn w:val="DefaultParagraphFont"/>
+    <w:uiPriority w:val="99"/>
+    <w:semiHidden/>
+    <w:unhideWhenUsed/>
+    <w:rsid w:val="001327E7"/>
+    <w:rPr>
+      <w:color w:val="605E5C"/>
+      <w:shd w:val="clear" w:color="auto" w:fill="E1DFDD"/>
+    </w:rPr>
+  </w:style>
 </w:styles>
 </file>
 

</xml_diff>